<commit_message>
fix so do lop
</commit_message>
<xml_diff>
--- a/Phân tích tài liệu và thiết kế.docx
+++ b/Phân tích tài liệu và thiết kế.docx
@@ -4998,21 +4998,21 @@
           <w:rFonts w:hint="default"/>
           <w:sz w:val="24"/>
           <w:szCs w:val="24"/>
-          <w:lang w:val="en-US"/>
-        </w:rPr>
-      </w:pPr>
-      <w:r>
-        <w:rPr>
-          <w:rFonts w:hint="default"/>
-          <w:sz w:val="24"/>
-          <w:szCs w:val="24"/>
-          <w:lang w:val="en-US"/>
+          <w:lang w:val="vi-VN"/>
+        </w:rPr>
+      </w:pPr>
+      <w:r>
+        <w:rPr>
+          <w:rFonts w:hint="default"/>
+          <w:sz w:val="24"/>
+          <w:szCs w:val="24"/>
+          <w:lang w:val="vi-VN"/>
         </w:rPr>
         <w:drawing>
           <wp:inline distT="0" distB="0" distL="114300" distR="114300">
-            <wp:extent cx="5266690" cy="4589780"/>
-            <wp:effectExtent l="0" t="0" r="3810" b="7620"/>
-            <wp:docPr id="16" name="Picture 16" descr="Untitled Diagram.drawio"/>
+            <wp:extent cx="5271135" cy="4544695"/>
+            <wp:effectExtent l="0" t="0" r="12065" b="1905"/>
+            <wp:docPr id="1" name="Picture 1" descr="Untitled Diagram.drawio (1)"/>
             <wp:cNvGraphicFramePr>
               <a:graphicFrameLocks xmlns:a="http://schemas.openxmlformats.org/drawingml/2006/main" noChangeAspect="1"/>
             </wp:cNvGraphicFramePr>
@@ -5020,7 +5020,7 @@
               <a:graphicData uri="http://schemas.openxmlformats.org/drawingml/2006/picture">
                 <pic:pic xmlns:pic="http://schemas.openxmlformats.org/drawingml/2006/picture">
                   <pic:nvPicPr>
-                    <pic:cNvPr id="16" name="Picture 16" descr="Untitled Diagram.drawio"/>
+                    <pic:cNvPr id="1" name="Picture 1" descr="Untitled Diagram.drawio (1)"/>
                     <pic:cNvPicPr>
                       <a:picLocks noChangeAspect="1"/>
                     </pic:cNvPicPr>
@@ -5034,7 +5034,7 @@
                   <pic:spPr>
                     <a:xfrm>
                       <a:off x="0" y="0"/>
-                      <a:ext cx="5266690" cy="4589780"/>
+                      <a:ext cx="5271135" cy="4544695"/>
                     </a:xfrm>
                     <a:prstGeom prst="rect">
                       <a:avLst/>

</xml_diff>